<commit_message>
Adicionados mais requisitios e correcções
</commit_message>
<xml_diff>
--- a/BD/Documentacao_Requisitos_CouchBD_INCOMPLETO.docx
+++ b/BD/Documentacao_Requisitos_CouchBD_INCOMPLETO.docx
@@ -114,20 +114,90 @@
           <w:szCs w:val="28"/>
         </w:rPr>
       </w:pPr>
-    </w:p>
-    <w:p>
-      <w:pPr>
-        <w:rPr>
-          <w:sz w:val="28"/>
-          <w:szCs w:val="28"/>
-        </w:rPr>
-      </w:pPr>
-      <w:r>
-        <w:rPr>
-          <w:sz w:val="28"/>
-          <w:szCs w:val="28"/>
-        </w:rPr>
-        <w:t xml:space="preserve">REQ 02 – Todos os conteúdos da BD tem </w:t>
+      <w:r>
+        <w:rPr>
+          <w:sz w:val="28"/>
+          <w:szCs w:val="28"/>
+        </w:rPr>
+        <w:t xml:space="preserve">REQ 02 – </w:t>
+      </w:r>
+      <w:proofErr w:type="spellStart"/>
+      <w:r>
+        <w:rPr>
+          <w:sz w:val="28"/>
+          <w:szCs w:val="28"/>
+        </w:rPr>
+        <w:t>CouchBD</w:t>
+      </w:r>
+      <w:proofErr w:type="spellEnd"/>
+      <w:r>
+        <w:rPr>
+          <w:sz w:val="28"/>
+          <w:szCs w:val="28"/>
+        </w:rPr>
+        <w:t xml:space="preserve"> é um banco de dados que usa o JSON para armazenar os mesmos dados e usa o </w:t>
+      </w:r>
+      <w:proofErr w:type="spellStart"/>
+      <w:r>
+        <w:rPr>
+          <w:sz w:val="28"/>
+          <w:szCs w:val="28"/>
+        </w:rPr>
+        <w:t>JavaScript</w:t>
+      </w:r>
+      <w:proofErr w:type="spellEnd"/>
+      <w:r>
+        <w:rPr>
+          <w:sz w:val="28"/>
+          <w:szCs w:val="28"/>
+        </w:rPr>
+        <w:t xml:space="preserve"> como linguagem de consulta (</w:t>
+      </w:r>
+      <w:proofErr w:type="spellStart"/>
+      <w:r>
+        <w:rPr>
+          <w:sz w:val="28"/>
+          <w:szCs w:val="28"/>
+        </w:rPr>
+        <w:t>MapReduce</w:t>
+      </w:r>
+      <w:proofErr w:type="spellEnd"/>
+      <w:r>
+        <w:rPr>
+          <w:sz w:val="28"/>
+          <w:szCs w:val="28"/>
+        </w:rPr>
+        <w:t xml:space="preserve">). </w:t>
+      </w:r>
+    </w:p>
+    <w:p>
+      <w:pPr>
+        <w:rPr>
+          <w:sz w:val="28"/>
+          <w:szCs w:val="28"/>
+        </w:rPr>
+      </w:pPr>
+    </w:p>
+    <w:p>
+      <w:pPr>
+        <w:rPr>
+          <w:sz w:val="28"/>
+          <w:szCs w:val="28"/>
+        </w:rPr>
+      </w:pPr>
+      <w:r>
+        <w:rPr>
+          <w:sz w:val="28"/>
+          <w:szCs w:val="28"/>
+        </w:rPr>
+        <w:t>REQ 03</w:t>
+      </w:r>
+      <w:r>
+        <w:rPr>
+          <w:sz w:val="28"/>
+          <w:szCs w:val="28"/>
+        </w:rPr>
+        <w:t xml:space="preserve"> – Todos os conteúdos da BD tem </w:t>
       </w:r>
       <w:r>
         <w:rPr>
@@ -165,38 +235,52 @@
           <w:sz w:val="28"/>
           <w:szCs w:val="28"/>
         </w:rPr>
-        <w:t>REQ 03 – O servidor, tem que ter por defeito, o porto 80.</w:t>
-      </w:r>
-    </w:p>
-    <w:p>
-      <w:pPr>
-        <w:rPr>
-          <w:sz w:val="28"/>
-          <w:szCs w:val="28"/>
-        </w:rPr>
-      </w:pPr>
-    </w:p>
-    <w:p>
-      <w:pPr>
-        <w:rPr>
-          <w:sz w:val="28"/>
-          <w:szCs w:val="28"/>
-        </w:rPr>
-      </w:pPr>
-    </w:p>
-    <w:p>
-      <w:pPr>
-        <w:rPr>
-          <w:sz w:val="28"/>
-          <w:szCs w:val="28"/>
-        </w:rPr>
-      </w:pPr>
-      <w:r>
-        <w:rPr>
-          <w:sz w:val="28"/>
-          <w:szCs w:val="28"/>
-        </w:rPr>
-        <w:t>REQ 04 – Definição dos conceitos referentes aos dados a armazenar:</w:t>
+        <w:t>REQ 04</w:t>
+      </w:r>
+      <w:r>
+        <w:rPr>
+          <w:sz w:val="28"/>
+          <w:szCs w:val="28"/>
+        </w:rPr>
+        <w:t xml:space="preserve"> – O servidor, tem que ter por defeito, o porto 80.</w:t>
+      </w:r>
+    </w:p>
+    <w:p>
+      <w:pPr>
+        <w:rPr>
+          <w:sz w:val="28"/>
+          <w:szCs w:val="28"/>
+        </w:rPr>
+      </w:pPr>
+    </w:p>
+    <w:p>
+      <w:pPr>
+        <w:rPr>
+          <w:sz w:val="28"/>
+          <w:szCs w:val="28"/>
+        </w:rPr>
+      </w:pPr>
+    </w:p>
+    <w:p>
+      <w:pPr>
+        <w:rPr>
+          <w:sz w:val="28"/>
+          <w:szCs w:val="28"/>
+        </w:rPr>
+      </w:pPr>
+      <w:r>
+        <w:rPr>
+          <w:sz w:val="28"/>
+          <w:szCs w:val="28"/>
+        </w:rPr>
+        <w:t>REQ 05</w:t>
+      </w:r>
+      <w:r>
+        <w:rPr>
+          <w:sz w:val="28"/>
+          <w:szCs w:val="28"/>
+        </w:rPr>
+        <w:t xml:space="preserve"> – Definição dos conceitos referentes aos dados a armazenar:</w:t>
       </w:r>
     </w:p>
     <w:p>
@@ -220,7 +304,14 @@
           <w:szCs w:val="28"/>
         </w:rPr>
         <w:tab/>
-        <w:t xml:space="preserve">REQ 04.01 – Resolução IDE: _id (automático); </w:t>
+        <w:t>REQ 05</w:t>
+      </w:r>
+      <w:r>
+        <w:rPr>
+          <w:sz w:val="28"/>
+          <w:szCs w:val="28"/>
+        </w:rPr>
+        <w:t xml:space="preserve">.01 – Resolução IDE: _id (automático); </w:t>
       </w:r>
       <w:proofErr w:type="spellStart"/>
       <w:r>
@@ -260,7 +351,14 @@
           <w:szCs w:val="28"/>
         </w:rPr>
         <w:tab/>
-        <w:t xml:space="preserve">REQ 04.02 – Resolução User: _id(automático); </w:t>
+        <w:t>REQ 05</w:t>
+      </w:r>
+      <w:r>
+        <w:rPr>
+          <w:sz w:val="28"/>
+          <w:szCs w:val="28"/>
+        </w:rPr>
+        <w:t xml:space="preserve">.02 – Resolução User: _id(automático); </w:t>
       </w:r>
       <w:r>
         <w:rPr>
@@ -317,6 +415,455 @@
         </w:rPr>
         <w:t>; Grafo.</w:t>
       </w:r>
+    </w:p>
+    <w:p>
+      <w:pPr>
+        <w:rPr>
+          <w:sz w:val="28"/>
+          <w:szCs w:val="28"/>
+        </w:rPr>
+      </w:pPr>
+    </w:p>
+    <w:p>
+      <w:pPr>
+        <w:ind w:firstLine="720"/>
+        <w:rPr>
+          <w:rFonts w:eastAsia="Times New Roman" w:cs="Times New Roman"/>
+          <w:color w:val="000000"/>
+          <w:sz w:val="28"/>
+          <w:szCs w:val="28"/>
+          <w:shd w:val="clear" w:color="auto" w:fill="FFFFFF"/>
+        </w:rPr>
+      </w:pPr>
+      <w:r>
+        <w:rPr>
+          <w:sz w:val="28"/>
+          <w:szCs w:val="28"/>
+        </w:rPr>
+        <w:t xml:space="preserve">REQ 06 – </w:t>
+      </w:r>
+      <w:r>
+        <w:rPr>
+          <w:rFonts w:eastAsia="Times New Roman" w:cs="Times New Roman"/>
+          <w:color w:val="000000"/>
+          <w:sz w:val="28"/>
+          <w:szCs w:val="28"/>
+          <w:shd w:val="clear" w:color="auto" w:fill="FFFFFF"/>
+        </w:rPr>
+        <w:t>Os dados</w:t>
+      </w:r>
+      <w:r>
+        <w:rPr>
+          <w:rFonts w:eastAsia="Times New Roman" w:cs="Times New Roman"/>
+          <w:color w:val="000000"/>
+          <w:sz w:val="28"/>
+          <w:szCs w:val="28"/>
+          <w:shd w:val="clear" w:color="auto" w:fill="FFFFFF"/>
+        </w:rPr>
+        <w:t xml:space="preserve"> </w:t>
+      </w:r>
+      <w:r>
+        <w:rPr>
+          <w:rFonts w:eastAsia="Times New Roman" w:cs="Times New Roman"/>
+          <w:color w:val="000000"/>
+          <w:sz w:val="28"/>
+          <w:szCs w:val="28"/>
+          <w:shd w:val="clear" w:color="auto" w:fill="FFFFFF"/>
+        </w:rPr>
+        <w:t>armaze</w:t>
+      </w:r>
+      <w:r>
+        <w:rPr>
+          <w:rFonts w:eastAsia="Times New Roman" w:cs="Times New Roman"/>
+          <w:color w:val="000000"/>
+          <w:sz w:val="28"/>
+          <w:szCs w:val="28"/>
+          <w:shd w:val="clear" w:color="auto" w:fill="FFFFFF"/>
+        </w:rPr>
+        <w:t>nados</w:t>
+      </w:r>
+      <w:r>
+        <w:rPr>
+          <w:rFonts w:eastAsia="Times New Roman" w:cs="Times New Roman"/>
+          <w:color w:val="000000"/>
+          <w:sz w:val="28"/>
+          <w:szCs w:val="28"/>
+          <w:shd w:val="clear" w:color="auto" w:fill="FFFFFF"/>
+        </w:rPr>
+        <w:t xml:space="preserve"> são estruturados, usando </w:t>
+      </w:r>
+      <w:proofErr w:type="spellStart"/>
+      <w:r>
+        <w:rPr>
+          <w:rFonts w:eastAsia="Times New Roman" w:cs="Times New Roman"/>
+          <w:color w:val="000000"/>
+          <w:sz w:val="28"/>
+          <w:szCs w:val="28"/>
+          <w:shd w:val="clear" w:color="auto" w:fill="FFFFFF"/>
+        </w:rPr>
+        <w:t>views</w:t>
+      </w:r>
+      <w:proofErr w:type="spellEnd"/>
+      <w:r>
+        <w:rPr>
+          <w:rFonts w:eastAsia="Times New Roman" w:cs="Times New Roman"/>
+          <w:color w:val="000000"/>
+          <w:sz w:val="28"/>
+          <w:szCs w:val="28"/>
+          <w:shd w:val="clear" w:color="auto" w:fill="FFFFFF"/>
+        </w:rPr>
+        <w:t>.</w:t>
+      </w:r>
+      <w:r>
+        <w:rPr>
+          <w:rFonts w:eastAsia="Times New Roman" w:cs="Times New Roman"/>
+          <w:color w:val="000000"/>
+          <w:sz w:val="28"/>
+          <w:szCs w:val="28"/>
+          <w:shd w:val="clear" w:color="auto" w:fill="FFFFFF"/>
+        </w:rPr>
+        <w:t xml:space="preserve"> C</w:t>
+      </w:r>
+      <w:r>
+        <w:rPr>
+          <w:rFonts w:eastAsia="Times New Roman" w:cs="Times New Roman"/>
+          <w:color w:val="000000"/>
+          <w:sz w:val="28"/>
+          <w:szCs w:val="28"/>
+          <w:shd w:val="clear" w:color="auto" w:fill="FFFFFF"/>
+        </w:rPr>
+        <w:t xml:space="preserve">ada </w:t>
+      </w:r>
+      <w:proofErr w:type="spellStart"/>
+      <w:r>
+        <w:rPr>
+          <w:rFonts w:eastAsia="Times New Roman" w:cs="Times New Roman"/>
+          <w:color w:val="000000"/>
+          <w:sz w:val="28"/>
+          <w:szCs w:val="28"/>
+          <w:shd w:val="clear" w:color="auto" w:fill="FFFFFF"/>
+        </w:rPr>
+        <w:t>v</w:t>
+      </w:r>
+      <w:r>
+        <w:rPr>
+          <w:rFonts w:eastAsia="Times New Roman" w:cs="Times New Roman"/>
+          <w:color w:val="000000"/>
+          <w:sz w:val="28"/>
+          <w:szCs w:val="28"/>
+          <w:shd w:val="clear" w:color="auto" w:fill="FFFFFF"/>
+        </w:rPr>
+        <w:t>iew</w:t>
+      </w:r>
+      <w:proofErr w:type="spellEnd"/>
+      <w:r>
+        <w:rPr>
+          <w:rFonts w:eastAsia="Times New Roman" w:cs="Times New Roman"/>
+          <w:color w:val="000000"/>
+          <w:sz w:val="28"/>
+          <w:szCs w:val="28"/>
+          <w:shd w:val="clear" w:color="auto" w:fill="FFFFFF"/>
+        </w:rPr>
+        <w:t xml:space="preserve"> é constituída</w:t>
+      </w:r>
+      <w:bookmarkStart w:id="0" w:name="_GoBack"/>
+      <w:bookmarkEnd w:id="0"/>
+      <w:r>
+        <w:rPr>
+          <w:rFonts w:eastAsia="Times New Roman" w:cs="Times New Roman"/>
+          <w:color w:val="000000"/>
+          <w:sz w:val="28"/>
+          <w:szCs w:val="28"/>
+          <w:shd w:val="clear" w:color="auto" w:fill="FFFFFF"/>
+        </w:rPr>
+        <w:t xml:space="preserve"> por uma função em </w:t>
+      </w:r>
+      <w:proofErr w:type="spellStart"/>
+      <w:r>
+        <w:rPr>
+          <w:rFonts w:eastAsia="Times New Roman" w:cs="Times New Roman"/>
+          <w:color w:val="000000"/>
+          <w:sz w:val="28"/>
+          <w:szCs w:val="28"/>
+          <w:shd w:val="clear" w:color="auto" w:fill="FFFFFF"/>
+        </w:rPr>
+        <w:t>JavaScript</w:t>
+      </w:r>
+      <w:proofErr w:type="spellEnd"/>
+      <w:r>
+        <w:rPr>
+          <w:rFonts w:eastAsia="Times New Roman" w:cs="Times New Roman"/>
+          <w:color w:val="000000"/>
+          <w:sz w:val="28"/>
+          <w:szCs w:val="28"/>
+          <w:shd w:val="clear" w:color="auto" w:fill="FFFFFF"/>
+        </w:rPr>
+        <w:t xml:space="preserve">  (</w:t>
+      </w:r>
+      <w:proofErr w:type="spellStart"/>
+      <w:r>
+        <w:rPr>
+          <w:rFonts w:eastAsia="Times New Roman" w:cs="Times New Roman"/>
+          <w:color w:val="000000"/>
+          <w:sz w:val="28"/>
+          <w:szCs w:val="28"/>
+          <w:shd w:val="clear" w:color="auto" w:fill="FFFFFF"/>
+        </w:rPr>
+        <w:t>MapReduce</w:t>
+      </w:r>
+      <w:proofErr w:type="spellEnd"/>
+      <w:r>
+        <w:rPr>
+          <w:rFonts w:eastAsia="Times New Roman" w:cs="Times New Roman"/>
+          <w:color w:val="000000"/>
+          <w:sz w:val="28"/>
+          <w:szCs w:val="28"/>
+          <w:shd w:val="clear" w:color="auto" w:fill="FFFFFF"/>
+        </w:rPr>
+        <w:t>)</w:t>
+      </w:r>
+      <w:r>
+        <w:rPr>
+          <w:rFonts w:eastAsia="Times New Roman" w:cs="Times New Roman"/>
+          <w:color w:val="000000"/>
+          <w:sz w:val="28"/>
+          <w:szCs w:val="28"/>
+          <w:shd w:val="clear" w:color="auto" w:fill="FFFFFF"/>
+        </w:rPr>
+        <w:t xml:space="preserve">. </w:t>
+      </w:r>
+      <w:r>
+        <w:rPr>
+          <w:rFonts w:eastAsia="Times New Roman" w:cs="Times New Roman"/>
+          <w:color w:val="000000"/>
+          <w:sz w:val="28"/>
+          <w:szCs w:val="28"/>
+          <w:shd w:val="clear" w:color="auto" w:fill="FFFFFF"/>
+        </w:rPr>
+        <w:t xml:space="preserve"> </w:t>
+      </w:r>
+      <w:r>
+        <w:rPr>
+          <w:rFonts w:eastAsia="Times New Roman" w:cs="Times New Roman"/>
+          <w:color w:val="000000"/>
+          <w:sz w:val="28"/>
+          <w:szCs w:val="28"/>
+          <w:shd w:val="clear" w:color="auto" w:fill="FFFFFF"/>
+        </w:rPr>
+        <w:t>Est</w:t>
+      </w:r>
+      <w:r>
+        <w:rPr>
+          <w:rFonts w:eastAsia="Times New Roman" w:cs="Times New Roman"/>
+          <w:color w:val="000000"/>
+          <w:sz w:val="28"/>
+          <w:szCs w:val="28"/>
+          <w:shd w:val="clear" w:color="auto" w:fill="FFFFFF"/>
+        </w:rPr>
+        <w:t>a fu</w:t>
+      </w:r>
+      <w:r>
+        <w:rPr>
+          <w:rFonts w:eastAsia="Times New Roman" w:cs="Times New Roman"/>
+          <w:color w:val="000000"/>
+          <w:sz w:val="28"/>
+          <w:szCs w:val="28"/>
+          <w:shd w:val="clear" w:color="auto" w:fill="FFFFFF"/>
+        </w:rPr>
+        <w:t>nção transforma um documento num único valor, que retorna</w:t>
+      </w:r>
+      <w:r>
+        <w:rPr>
+          <w:rFonts w:eastAsia="Times New Roman" w:cs="Times New Roman"/>
+          <w:color w:val="000000"/>
+          <w:sz w:val="28"/>
+          <w:szCs w:val="28"/>
+          <w:shd w:val="clear" w:color="auto" w:fill="FFFFFF"/>
+        </w:rPr>
+        <w:t xml:space="preserve"> na forma de índice.</w:t>
+      </w:r>
+      <w:r>
+        <w:rPr>
+          <w:rFonts w:eastAsia="Times New Roman" w:cs="Times New Roman"/>
+          <w:color w:val="000000"/>
+          <w:sz w:val="28"/>
+          <w:szCs w:val="28"/>
+          <w:shd w:val="clear" w:color="auto" w:fill="FFFFFF"/>
+        </w:rPr>
+        <w:t xml:space="preserve"> O </w:t>
+      </w:r>
+      <w:proofErr w:type="spellStart"/>
+      <w:r>
+        <w:rPr>
+          <w:rFonts w:eastAsia="Times New Roman" w:cs="Times New Roman"/>
+          <w:color w:val="000000"/>
+          <w:sz w:val="28"/>
+          <w:szCs w:val="28"/>
+          <w:shd w:val="clear" w:color="auto" w:fill="FFFFFF"/>
+        </w:rPr>
+        <w:t>CouchDB</w:t>
+      </w:r>
+      <w:proofErr w:type="spellEnd"/>
+      <w:r>
+        <w:rPr>
+          <w:rFonts w:eastAsia="Times New Roman" w:cs="Times New Roman"/>
+          <w:color w:val="000000"/>
+          <w:sz w:val="28"/>
+          <w:szCs w:val="28"/>
+          <w:shd w:val="clear" w:color="auto" w:fill="FFFFFF"/>
+        </w:rPr>
+        <w:t xml:space="preserve"> indexa as </w:t>
+      </w:r>
+      <w:proofErr w:type="spellStart"/>
+      <w:r>
+        <w:rPr>
+          <w:rFonts w:eastAsia="Times New Roman" w:cs="Times New Roman"/>
+          <w:color w:val="000000"/>
+          <w:sz w:val="28"/>
+          <w:szCs w:val="28"/>
+          <w:shd w:val="clear" w:color="auto" w:fill="FFFFFF"/>
+        </w:rPr>
+        <w:t>views</w:t>
+      </w:r>
+      <w:proofErr w:type="spellEnd"/>
+      <w:r>
+        <w:rPr>
+          <w:rFonts w:eastAsia="Times New Roman" w:cs="Times New Roman"/>
+          <w:color w:val="000000"/>
+          <w:sz w:val="28"/>
+          <w:szCs w:val="28"/>
+          <w:shd w:val="clear" w:color="auto" w:fill="FFFFFF"/>
+        </w:rPr>
+        <w:t xml:space="preserve"> e mante</w:t>
+      </w:r>
+      <w:r>
+        <w:rPr>
+          <w:rFonts w:eastAsia="Times New Roman" w:cs="Times New Roman"/>
+          <w:color w:val="000000"/>
+          <w:sz w:val="28"/>
+          <w:szCs w:val="28"/>
+          <w:shd w:val="clear" w:color="auto" w:fill="FFFFFF"/>
+        </w:rPr>
+        <w:t>m</w:t>
+      </w:r>
+      <w:r>
+        <w:rPr>
+          <w:rFonts w:eastAsia="Times New Roman" w:cs="Times New Roman"/>
+          <w:color w:val="000000"/>
+          <w:sz w:val="28"/>
+          <w:szCs w:val="28"/>
+          <w:shd w:val="clear" w:color="auto" w:fill="FFFFFF"/>
+        </w:rPr>
+        <w:t>-nas sempre atualizada</w:t>
+      </w:r>
+      <w:r>
+        <w:rPr>
+          <w:rFonts w:eastAsia="Times New Roman" w:cs="Times New Roman"/>
+          <w:color w:val="000000"/>
+          <w:sz w:val="28"/>
+          <w:szCs w:val="28"/>
+          <w:shd w:val="clear" w:color="auto" w:fill="FFFFFF"/>
+        </w:rPr>
+        <w:t>s enquanto os documentos são adicionados, removidos ou atualizados.</w:t>
+      </w:r>
+    </w:p>
+    <w:p>
+      <w:pPr>
+        <w:ind w:firstLine="720"/>
+        <w:rPr>
+          <w:rFonts w:eastAsia="Times New Roman" w:cs="Times New Roman"/>
+          <w:color w:val="000000"/>
+          <w:sz w:val="28"/>
+          <w:szCs w:val="28"/>
+          <w:shd w:val="clear" w:color="auto" w:fill="FFFFFF"/>
+        </w:rPr>
+      </w:pPr>
+    </w:p>
+    <w:p>
+      <w:pPr>
+        <w:ind w:firstLine="720"/>
+        <w:rPr>
+          <w:rFonts w:eastAsia="Times New Roman" w:cs="Times New Roman"/>
+          <w:color w:val="000000"/>
+          <w:sz w:val="28"/>
+          <w:szCs w:val="28"/>
+          <w:shd w:val="clear" w:color="auto" w:fill="FFFFFF"/>
+        </w:rPr>
+      </w:pPr>
+      <w:r>
+        <w:rPr>
+          <w:rFonts w:eastAsia="Times New Roman" w:cs="Times New Roman"/>
+          <w:color w:val="000000"/>
+          <w:sz w:val="28"/>
+          <w:szCs w:val="28"/>
+          <w:shd w:val="clear" w:color="auto" w:fill="FFFFFF"/>
+        </w:rPr>
+        <w:t xml:space="preserve">REQ 07 </w:t>
+      </w:r>
+      <w:r>
+        <w:rPr>
+          <w:rFonts w:eastAsia="Times New Roman" w:cs="Times New Roman"/>
+          <w:color w:val="000000"/>
+          <w:sz w:val="28"/>
+          <w:szCs w:val="28"/>
+          <w:shd w:val="clear" w:color="auto" w:fill="FFFFFF"/>
+        </w:rPr>
+        <w:t>–</w:t>
+      </w:r>
+      <w:r>
+        <w:rPr>
+          <w:rFonts w:eastAsia="Times New Roman" w:cs="Times New Roman"/>
+          <w:color w:val="000000"/>
+          <w:sz w:val="28"/>
+          <w:szCs w:val="28"/>
+          <w:shd w:val="clear" w:color="auto" w:fill="FFFFFF"/>
+        </w:rPr>
+        <w:t xml:space="preserve"> </w:t>
+      </w:r>
+      <w:r>
+        <w:rPr>
+          <w:rFonts w:eastAsia="Times New Roman" w:cs="Times New Roman"/>
+          <w:color w:val="000000"/>
+          <w:sz w:val="28"/>
+          <w:szCs w:val="28"/>
+          <w:shd w:val="clear" w:color="auto" w:fill="FFFFFF"/>
+        </w:rPr>
+        <w:t xml:space="preserve">O </w:t>
+      </w:r>
+      <w:proofErr w:type="spellStart"/>
+      <w:r>
+        <w:rPr>
+          <w:rFonts w:eastAsia="Times New Roman" w:cs="Times New Roman"/>
+          <w:color w:val="000000"/>
+          <w:sz w:val="28"/>
+          <w:szCs w:val="28"/>
+          <w:shd w:val="clear" w:color="auto" w:fill="FFFFFF"/>
+        </w:rPr>
+        <w:t>CouchBD</w:t>
+      </w:r>
+      <w:proofErr w:type="spellEnd"/>
+      <w:r>
+        <w:rPr>
+          <w:rFonts w:eastAsia="Times New Roman" w:cs="Times New Roman"/>
+          <w:color w:val="000000"/>
+          <w:sz w:val="28"/>
+          <w:szCs w:val="28"/>
+          <w:shd w:val="clear" w:color="auto" w:fill="FFFFFF"/>
+        </w:rPr>
+        <w:t xml:space="preserve"> deve garantir uma boa consistência para garantir  disponibilidade e tolerância a falhas. </w:t>
+      </w:r>
+    </w:p>
+    <w:p>
+      <w:pPr>
+        <w:ind w:firstLine="720"/>
+        <w:rPr>
+          <w:rFonts w:eastAsia="Times New Roman" w:cs="Times New Roman"/>
+          <w:color w:val="000000"/>
+          <w:sz w:val="28"/>
+          <w:szCs w:val="28"/>
+          <w:shd w:val="clear" w:color="auto" w:fill="FFFFFF"/>
+        </w:rPr>
+      </w:pPr>
     </w:p>
     <w:p>
       <w:pPr>
@@ -347,8 +894,6 @@
           <w:docGrid w:linePitch="360"/>
         </w:sectPr>
       </w:pPr>
-      <w:bookmarkStart w:id="0" w:name="_GoBack"/>
-      <w:bookmarkEnd w:id="0"/>
     </w:p>
     <w:p/>
     <w:sectPr>
@@ -544,6 +1089,23 @@
     <w:semiHidden/>
     <w:unhideWhenUsed/>
   </w:style>
+  <w:style w:type="character" w:customStyle="1" w:styleId="apple-converted-space">
+    <w:name w:val="apple-converted-space"/>
+    <w:basedOn w:val="DefaultParagraphFont"/>
+    <w:rsid w:val="00950D31"/>
+  </w:style>
+  <w:style w:type="character" w:styleId="Hyperlink">
+    <w:name w:val="Hyperlink"/>
+    <w:basedOn w:val="DefaultParagraphFont"/>
+    <w:uiPriority w:val="99"/>
+    <w:semiHidden/>
+    <w:unhideWhenUsed/>
+    <w:rsid w:val="00950D31"/>
+    <w:rPr>
+      <w:color w:val="0000FF"/>
+      <w:u w:val="single"/>
+    </w:rPr>
+  </w:style>
 </w:styles>
 </file>
 
@@ -729,6 +1291,23 @@
     <w:uiPriority w:val="99"/>
     <w:semiHidden/>
     <w:unhideWhenUsed/>
+  </w:style>
+  <w:style w:type="character" w:customStyle="1" w:styleId="apple-converted-space">
+    <w:name w:val="apple-converted-space"/>
+    <w:basedOn w:val="DefaultParagraphFont"/>
+    <w:rsid w:val="00950D31"/>
+  </w:style>
+  <w:style w:type="character" w:styleId="Hyperlink">
+    <w:name w:val="Hyperlink"/>
+    <w:basedOn w:val="DefaultParagraphFont"/>
+    <w:uiPriority w:val="99"/>
+    <w:semiHidden/>
+    <w:unhideWhenUsed/>
+    <w:rsid w:val="00950D31"/>
+    <w:rPr>
+      <w:color w:val="0000FF"/>
+      <w:u w:val="single"/>
+    </w:rPr>
   </w:style>
 </w:styles>
 </file>
@@ -1058,7 +1637,7 @@
 </file>
 
 <file path=customXml/itemProps1.xml><?xml version="1.0" encoding="utf-8"?>
-<ds:datastoreItem xmlns:ds="http://schemas.openxmlformats.org/officeDocument/2006/customXml" ds:itemID="{590526D9-EDF0-7C43-99D0-C866D0A3B0DF}">
+<ds:datastoreItem xmlns:ds="http://schemas.openxmlformats.org/officeDocument/2006/customXml" ds:itemID="{7963CA7C-3987-4841-8D63-726F523AD54B}">
   <ds:schemaRefs>
     <ds:schemaRef ds:uri="http://schemas.openxmlformats.org/officeDocument/2006/bibliography"/>
   </ds:schemaRefs>

</xml_diff>